<commit_message>
back up thesis work
</commit_message>
<xml_diff>
--- a/thesis_doc/outline.docx
+++ b/thesis_doc/outline.docx
@@ -33,8 +33,14 @@
           <w:ilvl w:val="1"/>
           <w:numId w:val="1"/>
         </w:numPr>
-      </w:pPr>
-      <w:r>
+        <w:rPr>
+          <w:strike/>
+        </w:rPr>
+      </w:pPr>
+      <w:r>
+        <w:rPr>
+          <w:strike/>
+        </w:rPr>
         <w:t>Introduce case study (I76)</w:t>
       </w:r>
     </w:p>
@@ -120,243 +126,243 @@
       </w:pPr>
       <w:r>
         <w:t>Case study of problematic bridge</w:t>
-      </w:r>
-    </w:p>
-    <w:p>
-      <w:pPr>
-        <w:pStyle w:val="ListParagraph"/>
-        <w:numPr>
-          <w:ilvl w:val="1"/>
-          <w:numId w:val="1"/>
-        </w:numPr>
-      </w:pPr>
-      <w:r>
-        <w:t xml:space="preserve">Understanding </w:t>
-      </w:r>
-      <w:r>
-        <w:t>the nature of vehicle bridge interaction</w:t>
-      </w:r>
-    </w:p>
-    <w:p>
-      <w:pPr>
-        <w:pStyle w:val="ListParagraph"/>
-        <w:numPr>
-          <w:ilvl w:val="2"/>
-          <w:numId w:val="1"/>
-        </w:numPr>
-      </w:pPr>
-      <w:r>
-        <w:t>Description of the system and energy exchange</w:t>
-      </w:r>
-    </w:p>
-    <w:p>
-      <w:pPr>
-        <w:pStyle w:val="ListParagraph"/>
-        <w:numPr>
-          <w:ilvl w:val="2"/>
-          <w:numId w:val="1"/>
-        </w:numPr>
-      </w:pPr>
-      <w:r>
-        <w:t>Parameter influence</w:t>
-      </w:r>
-    </w:p>
-    <w:p>
-      <w:pPr>
-        <w:pStyle w:val="ListParagraph"/>
-        <w:numPr>
-          <w:ilvl w:val="0"/>
-          <w:numId w:val="1"/>
-        </w:numPr>
-      </w:pPr>
-      <w:r>
-        <w:t>Estimating Dynamic Amplification</w:t>
-      </w:r>
-    </w:p>
-    <w:p>
-      <w:pPr>
-        <w:pStyle w:val="ListParagraph"/>
-        <w:numPr>
-          <w:ilvl w:val="1"/>
-          <w:numId w:val="1"/>
-        </w:numPr>
-      </w:pPr>
-      <w:r>
-        <w:t>Design</w:t>
-      </w:r>
-    </w:p>
-    <w:p>
-      <w:pPr>
-        <w:pStyle w:val="ListParagraph"/>
-        <w:numPr>
-          <w:ilvl w:val="2"/>
-          <w:numId w:val="1"/>
-        </w:numPr>
-      </w:pPr>
-      <w:r>
-        <w:t>Acceptable cases</w:t>
-      </w:r>
-    </w:p>
-    <w:p>
-      <w:pPr>
-        <w:pStyle w:val="ListParagraph"/>
-        <w:numPr>
-          <w:ilvl w:val="2"/>
-          <w:numId w:val="1"/>
-        </w:numPr>
-      </w:pPr>
-      <w:r>
-        <w:t>Assumed parameters</w:t>
-      </w:r>
-    </w:p>
-    <w:p>
-      <w:pPr>
-        <w:pStyle w:val="ListParagraph"/>
-        <w:numPr>
-          <w:ilvl w:val="2"/>
-          <w:numId w:val="1"/>
-        </w:numPr>
-      </w:pPr>
-      <w:r>
-        <w:t>Estimation methodology</w:t>
-      </w:r>
-    </w:p>
-    <w:p>
-      <w:pPr>
-        <w:pStyle w:val="ListParagraph"/>
-        <w:numPr>
-          <w:ilvl w:val="2"/>
-          <w:numId w:val="1"/>
-        </w:numPr>
-      </w:pPr>
-      <w:r>
-        <w:t>Vulnerability</w:t>
-      </w:r>
-    </w:p>
-    <w:p>
-      <w:pPr>
-        <w:pStyle w:val="ListParagraph"/>
-        <w:numPr>
-          <w:ilvl w:val="2"/>
-          <w:numId w:val="1"/>
-        </w:numPr>
-      </w:pPr>
-      <w:r>
-        <w:t>Alternative methods</w:t>
-      </w:r>
-    </w:p>
-    <w:p>
-      <w:pPr>
-        <w:pStyle w:val="ListParagraph"/>
-        <w:numPr>
-          <w:ilvl w:val="1"/>
-          <w:numId w:val="1"/>
-        </w:numPr>
-      </w:pPr>
-      <w:r>
-        <w:t>Evaluation</w:t>
-      </w:r>
-    </w:p>
-    <w:p>
-      <w:pPr>
-        <w:pStyle w:val="ListParagraph"/>
-        <w:numPr>
-          <w:ilvl w:val="2"/>
-          <w:numId w:val="1"/>
-        </w:numPr>
-      </w:pPr>
-      <w:r>
-        <w:t>Acceptable Cases</w:t>
-      </w:r>
-    </w:p>
-    <w:p>
-      <w:pPr>
-        <w:pStyle w:val="ListParagraph"/>
-        <w:numPr>
-          <w:ilvl w:val="2"/>
-          <w:numId w:val="1"/>
-        </w:numPr>
-      </w:pPr>
-      <w:r>
-        <w:t>Required information</w:t>
-      </w:r>
-    </w:p>
-    <w:p>
-      <w:pPr>
-        <w:pStyle w:val="ListParagraph"/>
-        <w:numPr>
-          <w:ilvl w:val="2"/>
-          <w:numId w:val="1"/>
-        </w:numPr>
-      </w:pPr>
-      <w:r>
-        <w:t>Estimation methodology</w:t>
-      </w:r>
-    </w:p>
-    <w:p>
-      <w:pPr>
-        <w:pStyle w:val="ListParagraph"/>
-        <w:numPr>
-          <w:ilvl w:val="2"/>
-          <w:numId w:val="1"/>
-        </w:numPr>
-      </w:pPr>
-      <w:r>
-        <w:t>Vulnerability</w:t>
-      </w:r>
-    </w:p>
-    <w:p>
-      <w:pPr>
-        <w:pStyle w:val="ListParagraph"/>
-        <w:numPr>
-          <w:ilvl w:val="2"/>
-          <w:numId w:val="1"/>
-        </w:numPr>
-      </w:pPr>
-      <w:r>
-        <w:t>Alternative methods</w:t>
-      </w:r>
-    </w:p>
-    <w:p>
-      <w:pPr>
-        <w:pStyle w:val="ListParagraph"/>
-        <w:numPr>
-          <w:ilvl w:val="0"/>
-          <w:numId w:val="1"/>
-        </w:numPr>
-      </w:pPr>
-      <w:r>
-        <w:t>Other cases of vehicle-bridge interaction</w:t>
-      </w:r>
-    </w:p>
-    <w:p>
-      <w:pPr>
-        <w:pStyle w:val="ListParagraph"/>
-        <w:numPr>
-          <w:ilvl w:val="1"/>
-          <w:numId w:val="1"/>
-        </w:numPr>
-      </w:pPr>
-      <w:r>
-        <w:t>Case study: Rail-splice effect of bridge response and deterioration</w:t>
-      </w:r>
-    </w:p>
-    <w:p>
-      <w:pPr>
-        <w:pStyle w:val="ListParagraph"/>
-        <w:numPr>
-          <w:ilvl w:val="1"/>
-          <w:numId w:val="1"/>
-        </w:numPr>
-      </w:pPr>
-      <w:r>
-        <w:t xml:space="preserve">Truck-trains: </w:t>
-      </w:r>
-      <w:r>
-        <w:t>Bridge response and dynamic amplification</w:t>
       </w:r>
       <w:bookmarkStart w:id="0" w:name="_GoBack"/>
       <w:bookmarkEnd w:id="0"/>
+    </w:p>
+    <w:p>
+      <w:pPr>
+        <w:pStyle w:val="ListParagraph"/>
+        <w:numPr>
+          <w:ilvl w:val="1"/>
+          <w:numId w:val="1"/>
+        </w:numPr>
+      </w:pPr>
+      <w:r>
+        <w:t xml:space="preserve">Understanding </w:t>
+      </w:r>
+      <w:r>
+        <w:t>the nature of vehicle bridge interaction</w:t>
+      </w:r>
+    </w:p>
+    <w:p>
+      <w:pPr>
+        <w:pStyle w:val="ListParagraph"/>
+        <w:numPr>
+          <w:ilvl w:val="2"/>
+          <w:numId w:val="1"/>
+        </w:numPr>
+      </w:pPr>
+      <w:r>
+        <w:t>Description of the system and energy exchange</w:t>
+      </w:r>
+    </w:p>
+    <w:p>
+      <w:pPr>
+        <w:pStyle w:val="ListParagraph"/>
+        <w:numPr>
+          <w:ilvl w:val="2"/>
+          <w:numId w:val="1"/>
+        </w:numPr>
+      </w:pPr>
+      <w:r>
+        <w:t>Parameter influence</w:t>
+      </w:r>
+    </w:p>
+    <w:p>
+      <w:pPr>
+        <w:pStyle w:val="ListParagraph"/>
+        <w:numPr>
+          <w:ilvl w:val="0"/>
+          <w:numId w:val="1"/>
+        </w:numPr>
+      </w:pPr>
+      <w:r>
+        <w:t>Estimating Dynamic Amplification</w:t>
+      </w:r>
+    </w:p>
+    <w:p>
+      <w:pPr>
+        <w:pStyle w:val="ListParagraph"/>
+        <w:numPr>
+          <w:ilvl w:val="1"/>
+          <w:numId w:val="1"/>
+        </w:numPr>
+      </w:pPr>
+      <w:r>
+        <w:t>Design</w:t>
+      </w:r>
+    </w:p>
+    <w:p>
+      <w:pPr>
+        <w:pStyle w:val="ListParagraph"/>
+        <w:numPr>
+          <w:ilvl w:val="2"/>
+          <w:numId w:val="1"/>
+        </w:numPr>
+      </w:pPr>
+      <w:r>
+        <w:t>Acceptable cases</w:t>
+      </w:r>
+    </w:p>
+    <w:p>
+      <w:pPr>
+        <w:pStyle w:val="ListParagraph"/>
+        <w:numPr>
+          <w:ilvl w:val="2"/>
+          <w:numId w:val="1"/>
+        </w:numPr>
+      </w:pPr>
+      <w:r>
+        <w:t>Assumed parameters</w:t>
+      </w:r>
+    </w:p>
+    <w:p>
+      <w:pPr>
+        <w:pStyle w:val="ListParagraph"/>
+        <w:numPr>
+          <w:ilvl w:val="2"/>
+          <w:numId w:val="1"/>
+        </w:numPr>
+      </w:pPr>
+      <w:r>
+        <w:t>Estimation methodology</w:t>
+      </w:r>
+    </w:p>
+    <w:p>
+      <w:pPr>
+        <w:pStyle w:val="ListParagraph"/>
+        <w:numPr>
+          <w:ilvl w:val="2"/>
+          <w:numId w:val="1"/>
+        </w:numPr>
+      </w:pPr>
+      <w:r>
+        <w:t>Vulnerability</w:t>
+      </w:r>
+    </w:p>
+    <w:p>
+      <w:pPr>
+        <w:pStyle w:val="ListParagraph"/>
+        <w:numPr>
+          <w:ilvl w:val="2"/>
+          <w:numId w:val="1"/>
+        </w:numPr>
+      </w:pPr>
+      <w:r>
+        <w:t>Alternative methods</w:t>
+      </w:r>
+    </w:p>
+    <w:p>
+      <w:pPr>
+        <w:pStyle w:val="ListParagraph"/>
+        <w:numPr>
+          <w:ilvl w:val="1"/>
+          <w:numId w:val="1"/>
+        </w:numPr>
+      </w:pPr>
+      <w:r>
+        <w:t>Evaluation</w:t>
+      </w:r>
+    </w:p>
+    <w:p>
+      <w:pPr>
+        <w:pStyle w:val="ListParagraph"/>
+        <w:numPr>
+          <w:ilvl w:val="2"/>
+          <w:numId w:val="1"/>
+        </w:numPr>
+      </w:pPr>
+      <w:r>
+        <w:t>Acceptable Cases</w:t>
+      </w:r>
+    </w:p>
+    <w:p>
+      <w:pPr>
+        <w:pStyle w:val="ListParagraph"/>
+        <w:numPr>
+          <w:ilvl w:val="2"/>
+          <w:numId w:val="1"/>
+        </w:numPr>
+      </w:pPr>
+      <w:r>
+        <w:t>Required information</w:t>
+      </w:r>
+    </w:p>
+    <w:p>
+      <w:pPr>
+        <w:pStyle w:val="ListParagraph"/>
+        <w:numPr>
+          <w:ilvl w:val="2"/>
+          <w:numId w:val="1"/>
+        </w:numPr>
+      </w:pPr>
+      <w:r>
+        <w:t>Estimation methodology</w:t>
+      </w:r>
+    </w:p>
+    <w:p>
+      <w:pPr>
+        <w:pStyle w:val="ListParagraph"/>
+        <w:numPr>
+          <w:ilvl w:val="2"/>
+          <w:numId w:val="1"/>
+        </w:numPr>
+      </w:pPr>
+      <w:r>
+        <w:t>Vulnerability</w:t>
+      </w:r>
+    </w:p>
+    <w:p>
+      <w:pPr>
+        <w:pStyle w:val="ListParagraph"/>
+        <w:numPr>
+          <w:ilvl w:val="2"/>
+          <w:numId w:val="1"/>
+        </w:numPr>
+      </w:pPr>
+      <w:r>
+        <w:t>Alternative methods</w:t>
+      </w:r>
+    </w:p>
+    <w:p>
+      <w:pPr>
+        <w:pStyle w:val="ListParagraph"/>
+        <w:numPr>
+          <w:ilvl w:val="0"/>
+          <w:numId w:val="1"/>
+        </w:numPr>
+      </w:pPr>
+      <w:r>
+        <w:t>Other cases of vehicle-bridge interaction</w:t>
+      </w:r>
+    </w:p>
+    <w:p>
+      <w:pPr>
+        <w:pStyle w:val="ListParagraph"/>
+        <w:numPr>
+          <w:ilvl w:val="1"/>
+          <w:numId w:val="1"/>
+        </w:numPr>
+      </w:pPr>
+      <w:r>
+        <w:t>Case study: Rail-splice effect of bridge response and deterioration</w:t>
+      </w:r>
+    </w:p>
+    <w:p>
+      <w:pPr>
+        <w:pStyle w:val="ListParagraph"/>
+        <w:numPr>
+          <w:ilvl w:val="1"/>
+          <w:numId w:val="1"/>
+        </w:numPr>
+      </w:pPr>
+      <w:r>
+        <w:t xml:space="preserve">Truck-trains: </w:t>
+      </w:r>
+      <w:r>
+        <w:t>Bridge response and dynamic amplification</w:t>
+      </w:r>
     </w:p>
     <w:sectPr>
       <w:pgSz w:w="12240" w:h="15840"/>

</xml_diff>